<commit_message>
Final edits to research programmer position
</commit_message>
<xml_diff>
--- a/ICEBERG Research Programmer positions.docx
+++ b/ICEBERG Research Programmer positions.docx
@@ -102,8 +102,6 @@
           <w:szCs w:val="20"/>
         </w:rPr>
       </w:pPr>
-      <w:bookmarkStart w:id="0" w:name="_GoBack"/>
-      <w:bookmarkEnd w:id="0"/>
       <w:r>
         <w:rPr>
           <w:rFonts w:ascii="Arial" w:hAnsi="Arial" w:cs="Arial"/>
@@ -1286,6 +1284,19 @@
         </w:rPr>
         <w:t>Job application link:</w:t>
       </w:r>
+      <w:r>
+        <w:t xml:space="preserve"> </w:t>
+      </w:r>
+      <w:hyperlink r:id="rId12" w:history="1">
+        <w:r>
+          <w:rPr>
+            <w:rStyle w:val="Hyperlink"/>
+            <w:rFonts w:ascii="Arial" w:hAnsi="Arial" w:cs="Arial"/>
+            <w:sz w:val="20"/>
+          </w:rPr>
+          <w:t>https://jobs.rutgers.edu/postings/51839</w:t>
+        </w:r>
+      </w:hyperlink>
     </w:p>
     <w:p>
       <w:pPr>
@@ -1318,6 +1329,8 @@
         </w:rPr>
         <w:t>       </w:t>
       </w:r>
+      <w:bookmarkStart w:id="0" w:name="_GoBack"/>
+      <w:bookmarkEnd w:id="0"/>
     </w:p>
     <w:sectPr>
       <w:pgSz w:w="12240" w:h="15840"/>

</xml_diff>